<commit_message>
Todo teoricamente para el T02
</commit_message>
<xml_diff>
--- a/nuevo/Casos de Uso StageLink.docx
+++ b/nuevo/Casos de Uso StageLink.docx
@@ -2202,14 +2202,7 @@
                 <w:b/>
                 <w:bCs/>
               </w:rPr>
-              <w:t>Objetivo:</w:t>
-            </w:r>
-            <w:r>
-              <w:rPr>
-                <w:b/>
-                <w:bCs/>
-              </w:rPr>
-              <w:t xml:space="preserve"> </w:t>
+              <w:t xml:space="preserve">Objetivo: </w:t>
             </w:r>
             <w:r>
               <w:t xml:space="preserve">Permitir a un </w:t>
@@ -2441,7 +2434,16 @@
               </w:numPr>
             </w:pPr>
             <w:r>
-              <w:t>El sistema crea el objeto Usuario y lo asocia con el rol seleccionado.</w:t>
+              <w:t xml:space="preserve">El sistema crea </w:t>
+            </w:r>
+            <w:r>
+              <w:t xml:space="preserve">al </w:t>
+            </w:r>
+            <w:r>
+              <w:t>Usuario</w:t>
+            </w:r>
+            <w:r>
+              <w:t xml:space="preserve"> y lo asocia con el rol seleccionado.</w:t>
             </w:r>
           </w:p>
           <w:p>
@@ -2680,14 +2682,7 @@
                 <w:b/>
                 <w:bCs/>
               </w:rPr>
-              <w:t>Objetivo:</w:t>
-            </w:r>
-            <w:r>
-              <w:rPr>
-                <w:b/>
-                <w:bCs/>
-              </w:rPr>
-              <w:t xml:space="preserve"> </w:t>
+              <w:t xml:space="preserve">Objetivo: </w:t>
             </w:r>
             <w:r>
               <w:t>Permitir al vendedor modificar los datos personales o el rol asignado a un usuario existente en el sistema.</w:t>
@@ -2706,14 +2701,7 @@
                 <w:b/>
                 <w:bCs/>
               </w:rPr>
-              <w:t xml:space="preserve">Actor principal: </w:t>
-            </w:r>
-            <w:r>
-              <w:rPr>
-                <w:b/>
-                <w:bCs/>
-              </w:rPr>
-              <w:t xml:space="preserve"> </w:t>
+              <w:t xml:space="preserve">Actor principal:  </w:t>
             </w:r>
             <w:r>
               <w:t>Vendedor</w:t>
@@ -2781,8 +2769,13 @@
               </w:numPr>
               <w:spacing w:line="259" w:lineRule="auto"/>
             </w:pPr>
-            <w:r>
-              <w:t>El usuario a modificar debe existir en el sistema.</w:t>
+            <w:proofErr w:type="gramStart"/>
+            <w:r>
+              <w:t>El usuario a modificar</w:t>
+            </w:r>
+            <w:proofErr w:type="gramEnd"/>
+            <w:r>
+              <w:t xml:space="preserve"> debe existir en el sistema.</w:t>
             </w:r>
           </w:p>
         </w:tc>
@@ -2932,7 +2925,13 @@
               </w:numPr>
             </w:pPr>
             <w:r>
-              <w:t>EL sistema actualiza los datos del usuario.</w:t>
+              <w:t>E</w:t>
+            </w:r>
+            <w:r>
+              <w:t>l</w:t>
+            </w:r>
+            <w:r>
+              <w:t xml:space="preserve"> sistema actualiza los datos del usuario.</w:t>
             </w:r>
           </w:p>
           <w:p>
@@ -3150,14 +3149,7 @@
                 <w:b/>
                 <w:bCs/>
               </w:rPr>
-              <w:t>Objetivo:</w:t>
-            </w:r>
-            <w:r>
-              <w:rPr>
-                <w:b/>
-                <w:bCs/>
-              </w:rPr>
-              <w:t xml:space="preserve"> </w:t>
+              <w:t xml:space="preserve">Objetivo: </w:t>
             </w:r>
             <w:r>
               <w:t>Permitir al vendedor eliminar un usuario existente del sistema.</w:t>
@@ -3251,14 +3243,7 @@
                 <w:b/>
                 <w:bCs/>
               </w:rPr>
-              <w:t xml:space="preserve">Punto de extensión: </w:t>
-            </w:r>
-            <w:r>
-              <w:rPr>
-                <w:b/>
-                <w:bCs/>
-              </w:rPr>
-              <w:t>-</w:t>
+              <w:t>Punto de extensión: -</w:t>
             </w:r>
           </w:p>
         </w:tc>
@@ -3272,14 +3257,7 @@
                 <w:b/>
                 <w:bCs/>
               </w:rPr>
-              <w:t xml:space="preserve">Punto de inclusión: </w:t>
-            </w:r>
-            <w:r>
-              <w:rPr>
-                <w:b/>
-                <w:bCs/>
-              </w:rPr>
-              <w:t>-</w:t>
+              <w:t>Punto de inclusión: -</w:t>
             </w:r>
           </w:p>
         </w:tc>
@@ -3621,14 +3599,7 @@
                 <w:b/>
                 <w:bCs/>
               </w:rPr>
-              <w:t>Objetivo:</w:t>
-            </w:r>
-            <w:r>
-              <w:rPr>
-                <w:b/>
-                <w:bCs/>
-              </w:rPr>
-              <w:t xml:space="preserve"> </w:t>
+              <w:t xml:space="preserve">Objetivo: </w:t>
             </w:r>
             <w:r>
               <w:t>Permitir al vendedor bloquear o desbloquear a un usuario del sistema según su estado actual.</w:t>
@@ -3735,14 +3706,7 @@
                 <w:b/>
                 <w:bCs/>
               </w:rPr>
-              <w:t xml:space="preserve">Punto de extensión: </w:t>
-            </w:r>
-            <w:r>
-              <w:rPr>
-                <w:b/>
-                <w:bCs/>
-              </w:rPr>
-              <w:t>-</w:t>
+              <w:t>Punto de extensión: -</w:t>
             </w:r>
           </w:p>
         </w:tc>
@@ -3756,14 +3720,7 @@
                 <w:b/>
                 <w:bCs/>
               </w:rPr>
-              <w:t xml:space="preserve">Punto de inclusión: </w:t>
-            </w:r>
-            <w:r>
-              <w:rPr>
-                <w:b/>
-                <w:bCs/>
-              </w:rPr>
-              <w:t>-</w:t>
+              <w:t>Punto de inclusión: -</w:t>
             </w:r>
           </w:p>
         </w:tc>
@@ -4313,9 +4270,10 @@
                 <w:ilvl w:val="8"/>
                 <w:numId w:val="2"/>
               </w:numPr>
-            </w:pPr>
-            <w:r>
-              <w:t>El sistema valida que el usuario no este bloqueado.</w:t>
+              <w:spacing w:after="160" w:line="278" w:lineRule="auto"/>
+            </w:pPr>
+            <w:r>
+              <w:t>El sistema valida que no haya ninguna otra sesión activa con este usuario.</w:t>
             </w:r>
           </w:p>
           <w:p>
@@ -4325,10 +4283,9 @@
                 <w:ilvl w:val="8"/>
                 <w:numId w:val="2"/>
               </w:numPr>
-              <w:spacing w:after="160" w:line="278" w:lineRule="auto"/>
-            </w:pPr>
-            <w:r>
-              <w:t>El sistema compra las credenciales con las almacenadas.</w:t>
+            </w:pPr>
+            <w:r>
+              <w:t>El sistema valida que el usuario no este bloqueado.</w:t>
             </w:r>
           </w:p>
           <w:p>
@@ -4338,9 +4295,10 @@
                 <w:ilvl w:val="8"/>
                 <w:numId w:val="2"/>
               </w:numPr>
-            </w:pPr>
-            <w:r>
-              <w:t>El sistema crea una instancia única del usuario usando el patrón Singleton.</w:t>
+              <w:spacing w:after="160" w:line="278" w:lineRule="auto"/>
+            </w:pPr>
+            <w:r>
+              <w:t>El sistema compra las credenciales con las almacenadas.</w:t>
             </w:r>
           </w:p>
           <w:p>
@@ -4352,7 +4310,7 @@
               </w:numPr>
             </w:pPr>
             <w:r>
-              <w:t>El sistema carga los permisos del usuario aplicando el patrón Composite.</w:t>
+              <w:t>El sistema crea una instancia única del usuario usando el patrón Singleton.</w:t>
             </w:r>
           </w:p>
           <w:p>
@@ -4364,6 +4322,18 @@
               </w:numPr>
             </w:pPr>
             <w:r>
+              <w:t>El sistema carga los permisos del usuario aplicando el patrón Composite.</w:t>
+            </w:r>
+          </w:p>
+          <w:p>
+            <w:pPr>
+              <w:pStyle w:val="ListParagraph"/>
+              <w:numPr>
+                <w:ilvl w:val="8"/>
+                <w:numId w:val="2"/>
+              </w:numPr>
+            </w:pPr>
+            <w:r>
               <w:t>El sistema permite el acceso y redirige a una pantalla principal.</w:t>
             </w:r>
           </w:p>
@@ -4399,6 +4369,54 @@
               <w:t xml:space="preserve">3.1. </w:t>
             </w:r>
             <w:r>
+              <w:t>El usuario ya tiene una sesión activa.</w:t>
+            </w:r>
+          </w:p>
+          <w:p>
+            <w:pPr>
+              <w:rPr>
+                <w:b/>
+                <w:bCs/>
+              </w:rPr>
+            </w:pPr>
+            <w:r>
+              <w:rPr>
+                <w:b/>
+                <w:bCs/>
+              </w:rPr>
+              <w:t xml:space="preserve">3.2. </w:t>
+            </w:r>
+            <w:r>
+              <w:t>El s</w:t>
+            </w:r>
+            <w:r>
+              <w:t>istema muestra el mensaje “Ya hay una sesión activa, cierre sesión para volver a ingresar.”.</w:t>
+            </w:r>
+          </w:p>
+          <w:p>
+            <w:pPr>
+              <w:rPr>
+                <w:b/>
+                <w:bCs/>
+              </w:rPr>
+            </w:pPr>
+          </w:p>
+          <w:p>
+            <w:r>
+              <w:rPr>
+                <w:b/>
+                <w:bCs/>
+              </w:rPr>
+              <w:t>4</w:t>
+            </w:r>
+            <w:r>
+              <w:rPr>
+                <w:b/>
+                <w:bCs/>
+              </w:rPr>
+              <w:t xml:space="preserve">.1. </w:t>
+            </w:r>
+            <w:r>
               <w:t xml:space="preserve">El usuario </w:t>
             </w:r>
             <w:r>
@@ -4414,7 +4432,14 @@
                 <w:b/>
                 <w:bCs/>
               </w:rPr>
-              <w:t>3.2.</w:t>
+              <w:t>4</w:t>
+            </w:r>
+            <w:r>
+              <w:rPr>
+                <w:b/>
+                <w:bCs/>
+              </w:rPr>
+              <w:t>.2.</w:t>
             </w:r>
             <w:r>
               <w:t xml:space="preserve"> El sistema muestra el mensaje “Usuario bloqueado. Contacte al Vendedor.”.</w:t>
@@ -4434,7 +4459,14 @@
                 <w:b/>
                 <w:bCs/>
               </w:rPr>
-              <w:t xml:space="preserve">4.1. </w:t>
+              <w:t>5</w:t>
+            </w:r>
+            <w:r>
+              <w:rPr>
+                <w:b/>
+                <w:bCs/>
+              </w:rPr>
+              <w:t xml:space="preserve">.1. </w:t>
             </w:r>
             <w:r>
               <w:t>Las credenciales no coinciden.</w:t>
@@ -4446,7 +4478,14 @@
                 <w:b/>
                 <w:bCs/>
               </w:rPr>
-              <w:t xml:space="preserve">4.2. </w:t>
+              <w:t>5</w:t>
+            </w:r>
+            <w:r>
+              <w:rPr>
+                <w:b/>
+                <w:bCs/>
+              </w:rPr>
+              <w:t xml:space="preserve">.2. </w:t>
             </w:r>
             <w:r>
               <w:t>El sistema muestra el mensaje “Usuario o contraseña incorrectos.”.</w:t>
@@ -4586,7 +4625,6 @@
                 <w:b/>
                 <w:bCs/>
               </w:rPr>
-              <w:lastRenderedPageBreak/>
               <w:t>ID y Nombre:                CUS006 – Logout_391IAU</w:t>
             </w:r>
           </w:p>
@@ -4604,14 +4642,7 @@
                 <w:b/>
                 <w:bCs/>
               </w:rPr>
-              <w:t>Objetivo:</w:t>
-            </w:r>
-            <w:r>
-              <w:rPr>
-                <w:b/>
-                <w:bCs/>
-              </w:rPr>
-              <w:t xml:space="preserve"> </w:t>
+              <w:t xml:space="preserve">Objetivo: </w:t>
             </w:r>
             <w:r>
               <w:t>Permitir al usuario cerrar su sesión activa.</w:t>
@@ -4705,14 +4736,7 @@
                 <w:b/>
                 <w:bCs/>
               </w:rPr>
-              <w:t xml:space="preserve">Punto de extensión: </w:t>
-            </w:r>
-            <w:r>
-              <w:rPr>
-                <w:b/>
-                <w:bCs/>
-              </w:rPr>
-              <w:t>-</w:t>
+              <w:t>Punto de extensión: -</w:t>
             </w:r>
           </w:p>
         </w:tc>
@@ -4726,14 +4750,7 @@
                 <w:b/>
                 <w:bCs/>
               </w:rPr>
-              <w:t xml:space="preserve">Punto de inclusión: </w:t>
-            </w:r>
-            <w:r>
-              <w:rPr>
-                <w:b/>
-                <w:bCs/>
-              </w:rPr>
-              <w:t>-</w:t>
+              <w:t>Punto de inclusión: -</w:t>
             </w:r>
           </w:p>
         </w:tc>
@@ -4818,7 +4835,7 @@
               </w:numPr>
             </w:pPr>
             <w:r>
-              <w:t>El sistema elimina la instancia del usuario creada.</w:t>
+              <w:t>El sistema valida que haya una sesión activa para desloguear.</w:t>
             </w:r>
           </w:p>
           <w:p>
@@ -4830,7 +4847,7 @@
               </w:numPr>
             </w:pPr>
             <w:r>
-              <w:t>El sistema libera los permisos y recursos asociados.</w:t>
+              <w:t>El sistema elimina la instancia del usuario creada.</w:t>
             </w:r>
           </w:p>
           <w:p>
@@ -4842,6 +4859,18 @@
               </w:numPr>
             </w:pPr>
             <w:r>
+              <w:t>El sistema libera los permisos y recursos asociados.</w:t>
+            </w:r>
+          </w:p>
+          <w:p>
+            <w:pPr>
+              <w:pStyle w:val="ListParagraph"/>
+              <w:numPr>
+                <w:ilvl w:val="0"/>
+                <w:numId w:val="14"/>
+              </w:numPr>
+            </w:pPr>
+            <w:r>
               <w:t>El sistema redirige a la pantalla de Login.</w:t>
             </w:r>
           </w:p>
@@ -4892,6 +4921,45 @@
               <w:t>El sistema cierra la operación y muestra el mensaje “El proceso fue cancelado, el usuario sigue Logueado.”.</w:t>
             </w:r>
           </w:p>
+          <w:p/>
+          <w:p>
+            <w:r>
+              <w:rPr>
+                <w:b/>
+                <w:bCs/>
+              </w:rPr>
+              <w:t>4.1.</w:t>
+            </w:r>
+            <w:r>
+              <w:rPr>
+                <w:b/>
+                <w:bCs/>
+              </w:rPr>
+              <w:t xml:space="preserve"> </w:t>
+            </w:r>
+            <w:r>
+              <w:t>No hay sesión activa.</w:t>
+            </w:r>
+          </w:p>
+          <w:p>
+            <w:r>
+              <w:rPr>
+                <w:b/>
+                <w:bCs/>
+              </w:rPr>
+              <w:t>4.2.</w:t>
+            </w:r>
+            <w:r>
+              <w:rPr>
+                <w:b/>
+                <w:bCs/>
+              </w:rPr>
+              <w:t xml:space="preserve"> </w:t>
+            </w:r>
+            <w:r>
+              <w:t>El sistema muestra el mensaje “No existen sesiones activas.”.</w:t>
+            </w:r>
+          </w:p>
         </w:tc>
       </w:tr>
       <w:tr>
@@ -4944,56 +5012,6 @@
         </w:tc>
       </w:tr>
     </w:tbl>
-    <w:p>
-      <w:pPr>
-        <w:spacing w:after="0"/>
-      </w:pPr>
-    </w:p>
-    <w:p>
-      <w:pPr>
-        <w:spacing w:after="0"/>
-      </w:pPr>
-    </w:p>
-    <w:p>
-      <w:pPr>
-        <w:spacing w:after="0"/>
-      </w:pPr>
-    </w:p>
-    <w:p>
-      <w:pPr>
-        <w:spacing w:after="0"/>
-      </w:pPr>
-    </w:p>
-    <w:p>
-      <w:pPr>
-        <w:spacing w:after="0"/>
-      </w:pPr>
-    </w:p>
-    <w:p>
-      <w:pPr>
-        <w:spacing w:after="0"/>
-      </w:pPr>
-    </w:p>
-    <w:p>
-      <w:pPr>
-        <w:spacing w:after="0"/>
-      </w:pPr>
-    </w:p>
-    <w:p>
-      <w:pPr>
-        <w:spacing w:after="0"/>
-      </w:pPr>
-    </w:p>
-    <w:p>
-      <w:pPr>
-        <w:spacing w:after="0"/>
-      </w:pPr>
-    </w:p>
-    <w:p>
-      <w:pPr>
-        <w:spacing w:after="0"/>
-      </w:pPr>
-    </w:p>
     <w:p>
       <w:pPr>
         <w:spacing w:after="0"/>
@@ -5079,14 +5097,7 @@
                 <w:b/>
                 <w:bCs/>
               </w:rPr>
-              <w:t>Objetivo:</w:t>
-            </w:r>
-            <w:r>
-              <w:rPr>
-                <w:b/>
-                <w:bCs/>
-              </w:rPr>
-              <w:t xml:space="preserve"> </w:t>
+              <w:t xml:space="preserve">Objetivo: </w:t>
             </w:r>
             <w:r>
               <w:t>Permitir al usuario modificar su contraseña actual por una nueva.</w:t>
@@ -5105,14 +5116,7 @@
                 <w:b/>
                 <w:bCs/>
               </w:rPr>
-              <w:t>Actor principal:</w:t>
-            </w:r>
-            <w:r>
-              <w:rPr>
-                <w:b/>
-                <w:bCs/>
-              </w:rPr>
-              <w:t xml:space="preserve"> </w:t>
+              <w:t xml:space="preserve">Actor principal: </w:t>
             </w:r>
             <w:r>
               <w:t>Usuario</w:t>
@@ -5194,21 +5198,7 @@
                 <w:b/>
                 <w:bCs/>
               </w:rPr>
-              <w:t>Punto de extensión:</w:t>
-            </w:r>
-            <w:r>
-              <w:rPr>
-                <w:b/>
-                <w:bCs/>
-              </w:rPr>
-              <w:t xml:space="preserve"> -</w:t>
-            </w:r>
-            <w:r>
-              <w:rPr>
-                <w:b/>
-                <w:bCs/>
-              </w:rPr>
-              <w:t xml:space="preserve"> </w:t>
+              <w:t xml:space="preserve">Punto de extensión: - </w:t>
             </w:r>
           </w:p>
         </w:tc>
@@ -5222,14 +5212,7 @@
                 <w:b/>
                 <w:bCs/>
               </w:rPr>
-              <w:t xml:space="preserve">Punto de inclusión: </w:t>
-            </w:r>
-            <w:r>
-              <w:rPr>
-                <w:b/>
-                <w:bCs/>
-              </w:rPr>
-              <w:t>-</w:t>
+              <w:t>Punto de inclusión: -</w:t>
             </w:r>
           </w:p>
         </w:tc>
@@ -5326,7 +5309,13 @@
               </w:numPr>
             </w:pPr>
             <w:r>
-              <w:t>El sistema verifica que la nueva coincida con su confirmación.</w:t>
+              <w:t>El sistema valida que la contraseña</w:t>
+            </w:r>
+            <w:r>
+              <w:t xml:space="preserve"> </w:t>
+            </w:r>
+            <w:r>
+              <w:t>nueva no haya sido utilizada anteriormente.</w:t>
             </w:r>
           </w:p>
           <w:p>
@@ -5338,7 +5327,7 @@
               </w:numPr>
             </w:pPr>
             <w:r>
-              <w:t>El sistema encripta la nueva contraseña con SHA-256.</w:t>
+              <w:t>El sistema verifica que la nueva coincida con su confirmación.</w:t>
             </w:r>
           </w:p>
           <w:p>
@@ -5350,7 +5339,7 @@
               </w:numPr>
             </w:pPr>
             <w:r>
-              <w:t>El sistema actualiza la contraseña del usuario en la base de datos.</w:t>
+              <w:t>El sistema encripta la nueva contraseña con SHA-256.</w:t>
             </w:r>
           </w:p>
           <w:p>
@@ -5362,6 +5351,18 @@
               </w:numPr>
             </w:pPr>
             <w:r>
+              <w:t>El sistema actualiza la contraseña del usuario en la base de datos.</w:t>
+            </w:r>
+          </w:p>
+          <w:p>
+            <w:pPr>
+              <w:pStyle w:val="ListParagraph"/>
+              <w:numPr>
+                <w:ilvl w:val="0"/>
+                <w:numId w:val="15"/>
+              </w:numPr>
+            </w:pPr>
+            <w:r>
               <w:t>El sistema muestra mensaje de éxito.</w:t>
             </w:r>
           </w:p>
@@ -5408,6 +5409,35 @@
                 <w:bCs/>
               </w:rPr>
               <w:t xml:space="preserve">5.1. </w:t>
+            </w:r>
+            <w:r>
+              <w:t>El sistema muestra el mensaje “La contraseña</w:t>
+            </w:r>
+            <w:r>
+              <w:t xml:space="preserve"> ya fue utilizada, d</w:t>
+            </w:r>
+            <w:r>
+              <w:t>ebe usar una nueva.”.</w:t>
+            </w:r>
+          </w:p>
+          <w:p>
+            <w:pPr>
+              <w:rPr>
+                <w:b/>
+                <w:bCs/>
+              </w:rPr>
+            </w:pPr>
+          </w:p>
+          <w:p>
+            <w:r>
+              <w:rPr>
+                <w:b/>
+                <w:bCs/>
+              </w:rPr>
+              <w:t>6.1.</w:t>
+            </w:r>
+            <w:r>
+              <w:t xml:space="preserve"> </w:t>
             </w:r>
             <w:r>
               <w:t>El sistema muestra el mensaje “Las contraseñas no coinciden.”</w:t>
@@ -7627,6 +7657,7 @@
   <w:style w:type="character" w:default="1" w:styleId="DefaultParagraphFont">
     <w:name w:val="Default Paragraph Font"/>
     <w:uiPriority w:val="1"/>
+    <w:semiHidden/>
     <w:unhideWhenUsed/>
   </w:style>
   <w:style w:type="table" w:default="1" w:styleId="TableNormal">
@@ -8302,23 +8333,6 @@
 </file>
 
 <file path=customXml/item1.xml><?xml version="1.0" encoding="utf-8"?>
-<p:properties xmlns:p="http://schemas.microsoft.com/office/2006/metadata/properties" xmlns:xsi="http://www.w3.org/2001/XMLSchema-instance" xmlns:pc="http://schemas.microsoft.com/office/infopath/2007/PartnerControls">
-  <documentManagement>
-    <_activity xmlns="43fe19f4-791d-45bc-b448-c170ed364022" xsi:nil="true"/>
-  </documentManagement>
-</p:properties>
-</file>
-
-<file path=customXml/item2.xml><?xml version="1.0" encoding="utf-8"?>
-<?mso-contentType ?>
-<FormTemplates xmlns="http://schemas.microsoft.com/sharepoint/v3/contenttype/forms">
-  <Display>DocumentLibraryForm</Display>
-  <Edit>DocumentLibraryForm</Edit>
-  <New>DocumentLibraryForm</New>
-</FormTemplates>
-</file>
-
-<file path=customXml/item3.xml><?xml version="1.0" encoding="utf-8"?>
 <ct:contentTypeSchema xmlns:ct="http://schemas.microsoft.com/office/2006/metadata/contentType" xmlns:ma="http://schemas.microsoft.com/office/2006/metadata/properties/metaAttributes" ct:_="" ma:_="" ma:contentTypeName="Document" ma:contentTypeID="0x0101006274E0FC878908428C17C300EEC55B70" ma:contentTypeVersion="6" ma:contentTypeDescription="Create a new document." ma:contentTypeScope="" ma:versionID="d03521455b9de6f2a3ecd720f60267fc">
   <xsd:schema xmlns:xsd="http://www.w3.org/2001/XMLSchema" xmlns:xs="http://www.w3.org/2001/XMLSchema" xmlns:p="http://schemas.microsoft.com/office/2006/metadata/properties" xmlns:ns3="43fe19f4-791d-45bc-b448-c170ed364022" targetNamespace="http://schemas.microsoft.com/office/2006/metadata/properties" ma:root="true" ma:fieldsID="c9fb50a7fb27a0f942901acded404e2e" ns3:_="">
     <xsd:import namespace="43fe19f4-791d-45bc-b448-c170ed364022"/>
@@ -8474,25 +8488,24 @@
 </ct:contentTypeSchema>
 </file>
 
-<file path=customXml/itemProps1.xml><?xml version="1.0" encoding="utf-8"?>
-<ds:datastoreItem xmlns:ds="http://schemas.openxmlformats.org/officeDocument/2006/customXml" ds:itemID="{B71FD2C2-6C1D-4A32-99D4-6F1894D7713B}">
-  <ds:schemaRefs>
-    <ds:schemaRef ds:uri="http://schemas.microsoft.com/office/2006/metadata/properties"/>
-    <ds:schemaRef ds:uri="http://schemas.microsoft.com/office/infopath/2007/PartnerControls"/>
-    <ds:schemaRef ds:uri="43fe19f4-791d-45bc-b448-c170ed364022"/>
-  </ds:schemaRefs>
-</ds:datastoreItem>
+<file path=customXml/item2.xml><?xml version="1.0" encoding="utf-8"?>
+<?mso-contentType ?>
+<FormTemplates xmlns="http://schemas.microsoft.com/sharepoint/v3/contenttype/forms">
+  <Display>DocumentLibraryForm</Display>
+  <Edit>DocumentLibraryForm</Edit>
+  <New>DocumentLibraryForm</New>
+</FormTemplates>
 </file>
 
-<file path=customXml/itemProps2.xml><?xml version="1.0" encoding="utf-8"?>
-<ds:datastoreItem xmlns:ds="http://schemas.openxmlformats.org/officeDocument/2006/customXml" ds:itemID="{A50D2C94-66F0-413D-B373-CB7CB0F6B354}">
-  <ds:schemaRefs>
-    <ds:schemaRef ds:uri="http://schemas.microsoft.com/sharepoint/v3/contenttype/forms"/>
-  </ds:schemaRefs>
-</ds:datastoreItem>
+<file path=customXml/item3.xml><?xml version="1.0" encoding="utf-8"?>
+<p:properties xmlns:p="http://schemas.microsoft.com/office/2006/metadata/properties" xmlns:xsi="http://www.w3.org/2001/XMLSchema-instance" xmlns:pc="http://schemas.microsoft.com/office/infopath/2007/PartnerControls">
+  <documentManagement>
+    <_activity xmlns="43fe19f4-791d-45bc-b448-c170ed364022" xsi:nil="true"/>
+  </documentManagement>
+</p:properties>
 </file>
 
-<file path=customXml/itemProps3.xml><?xml version="1.0" encoding="utf-8"?>
+<file path=customXml/itemProps1.xml><?xml version="1.0" encoding="utf-8"?>
 <ds:datastoreItem xmlns:ds="http://schemas.openxmlformats.org/officeDocument/2006/customXml" ds:itemID="{FF5350D5-C75A-464F-81B1-6A9764B78D8B}">
   <ds:schemaRefs>
     <ds:schemaRef ds:uri="http://schemas.microsoft.com/office/2006/metadata/contentType"/>
@@ -8508,4 +8521,22 @@
     <ds:schemaRef ds:uri="http://schemas.microsoft.com/internal/obd"/>
   </ds:schemaRefs>
 </ds:datastoreItem>
+</file>
+
+<file path=customXml/itemProps2.xml><?xml version="1.0" encoding="utf-8"?>
+<ds:datastoreItem xmlns:ds="http://schemas.openxmlformats.org/officeDocument/2006/customXml" ds:itemID="{A50D2C94-66F0-413D-B373-CB7CB0F6B354}">
+  <ds:schemaRefs>
+    <ds:schemaRef ds:uri="http://schemas.microsoft.com/sharepoint/v3/contenttype/forms"/>
+  </ds:schemaRefs>
+</ds:datastoreItem>
+</file>
+
+<file path=customXml/itemProps3.xml><?xml version="1.0" encoding="utf-8"?>
+<ds:datastoreItem xmlns:ds="http://schemas.openxmlformats.org/officeDocument/2006/customXml" ds:itemID="{B71FD2C2-6C1D-4A32-99D4-6F1894D7713B}">
+  <ds:schemaRefs>
+    <ds:schemaRef ds:uri="http://schemas.microsoft.com/office/2006/metadata/properties"/>
+    <ds:schemaRef ds:uri="http://schemas.microsoft.com/office/infopath/2007/PartnerControls"/>
+    <ds:schemaRef ds:uri="43fe19f4-791d-45bc-b448-c170ed364022"/>
+  </ds:schemaRefs>
+</ds:datastoreItem>
 </file>
</xml_diff>